<commit_message>
zipped ready to send
</commit_message>
<xml_diff>
--- a/P3/delivery-03-137.docx
+++ b/P3/delivery-03-137.docx
@@ -36,20 +36,6 @@
         <w:shd w:val="clear" w:color="auto" w:fill="FFFFFF"/>
         <w:jc w:val="both"/>
         <w:rPr>
-          <w:rFonts w:ascii="Calibri" w:hAnsi="Calibri" w:cs="Calibri"/>
-          <w:b/>
-          <w:bCs/>
-          <w:sz w:val="48"/>
-          <w:szCs w:val="48"/>
-        </w:rPr>
-      </w:pPr>
-    </w:p>
-    <w:p>
-      <w:pPr>
-        <w:pStyle w:val="NormalWeb"/>
-        <w:shd w:val="clear" w:color="auto" w:fill="FFFFFF"/>
-        <w:jc w:val="both"/>
-        <w:rPr>
           <w:rFonts w:ascii="Arial" w:hAnsi="Arial" w:cs="Arial"/>
           <w:b/>
           <w:bCs/>
@@ -58,6 +44,8 @@
           <w:lang w:val="pt-PT"/>
         </w:rPr>
       </w:pPr>
+      <w:bookmarkStart w:id="0" w:name="_GoBack"/>
+      <w:bookmarkEnd w:id="0"/>
       <w:r>
         <w:rPr>
           <w:rFonts w:ascii="Arial" w:hAnsi="Arial" w:cs="Arial"/>
@@ -2883,8 +2871,6 @@
           <w:lang w:val="pt-PT"/>
         </w:rPr>
       </w:pPr>
-      <w:bookmarkStart w:id="0" w:name="_GoBack"/>
-      <w:bookmarkEnd w:id="0"/>
       <w:r>
         <w:rPr>
           <w:rFonts w:ascii="Arial" w:hAnsi="Arial" w:cs="Arial"/>
@@ -2987,6 +2973,78 @@
           <w:lang w:val="pt-PT"/>
         </w:rPr>
         <w:t>)</w:t>
+      </w:r>
+    </w:p>
+    <w:p>
+      <w:pPr>
+        <w:pStyle w:val="PargrafodaLista"/>
+        <w:numPr>
+          <w:ilvl w:val="0"/>
+          <w:numId w:val="24"/>
+        </w:numPr>
+        <w:jc w:val="both"/>
+        <w:rPr>
+          <w:rFonts w:ascii="Arial" w:eastAsia="Times New Roman" w:hAnsi="Arial" w:cs="Arial"/>
+          <w:b/>
+          <w:bCs/>
+          <w:sz w:val="28"/>
+          <w:szCs w:val="28"/>
+          <w:lang w:val="pt-PT" w:eastAsia="pt-PT"/>
+        </w:rPr>
+      </w:pPr>
+      <w:r>
+        <w:rPr>
+          <w:lang w:val="pt-PT"/>
+        </w:rPr>
+        <w:t xml:space="preserve"> Apesar de os ficheiros se encontrarem separados a pedido do corpo docente, para criação do </w:t>
+      </w:r>
+      <w:r>
+        <w:rPr>
+          <w:lang w:val="pt-PT"/>
+        </w:rPr>
+        <w:t>website</w:t>
+      </w:r>
+      <w:r>
+        <w:rPr>
+          <w:lang w:val="pt-PT"/>
+        </w:rPr>
+        <w:t xml:space="preserve"> tant</w:t>
+      </w:r>
+      <w:r>
+        <w:rPr>
+          <w:lang w:val="pt-PT"/>
+        </w:rPr>
+        <w:t>o o</w:t>
+      </w:r>
+      <w:r>
+        <w:rPr>
+          <w:lang w:val="pt-PT"/>
+        </w:rPr>
+        <w:t xml:space="preserve"> views.sql </w:t>
+      </w:r>
+      <w:r>
+        <w:rPr>
+          <w:lang w:val="pt-PT"/>
+        </w:rPr>
+        <w:t xml:space="preserve">como o populate.sql (e, por consequência, o ICs.sql) </w:t>
+      </w:r>
+      <w:r>
+        <w:rPr>
+          <w:lang w:val="pt-PT"/>
+        </w:rPr>
+        <w:t>estão unidos num</w:t>
+      </w:r>
+      <w:r>
+        <w:rPr>
+          <w:lang w:val="pt-PT"/>
+        </w:rPr>
+        <w:t xml:space="preserve"> só</w:t>
+      </w:r>
+      <w:r>
+        <w:rPr>
+          <w:lang w:val="pt-PT"/>
+        </w:rPr>
+        <w:t xml:space="preserve"> ficheiro ivm.sql</w:t>
       </w:r>
     </w:p>
     <w:p>
@@ -3064,7 +3122,7 @@
         <w:caps/>
         <w:color w:val="000000" w:themeColor="text1"/>
       </w:rPr>
-      <w:t>2</w:t>
+      <w:t>1</w:t>
     </w:r>
     <w:r>
       <w:rPr>

</xml_diff>